<commit_message>
Iam glad to see my output
</commit_message>
<xml_diff>
--- a/holly.docx
+++ b/holly.docx
@@ -4,7 +4,13 @@
   <w:body>
     <w:p>
       <w:r>
-        <w:t>This is a Microsoft word document.</w:t>
+        <w:t xml:space="preserve">This is a Microsoft word document.  </w:t>
+      </w:r>
+      <w:r>
+        <w:rPr>
+          <w:color w:val="C00000"/>
+        </w:rPr>
+        <w:t>(This is a change – Version for branch alternate)</w:t>
       </w:r>
     </w:p>
     <w:p>
@@ -1017,8 +1023,20 @@
           <w14:ligatures w14:val="none"/>
         </w:rPr>
         <w:br/>
+      </w:r>
+      <w:proofErr w:type="spellStart"/>
+      <w:r>
+        <w:rPr>
+          <w:rFonts w:ascii="Arial" w:eastAsia="Times New Roman" w:hAnsi="Arial" w:cs="Arial"/>
+          <w:color w:val="1F1F1F"/>
+          <w:kern w:val="0"/>
+          <w:sz w:val="21"/>
+          <w:szCs w:val="21"/>
+          <w14:ligatures w14:val="none"/>
+        </w:rPr>
         <w:t>Bop-bop-bop-bop</w:t>
       </w:r>
+      <w:proofErr w:type="spellEnd"/>
       <w:r>
         <w:rPr>
           <w:rFonts w:ascii="Arial" w:eastAsia="Times New Roman" w:hAnsi="Arial" w:cs="Arial"/>

</xml_diff>